<commit_message>
REGISTER SUMMARY: LP-Serial registers in block header
The previous update did not address the first four registers
in the LP-Serial block headers (0x0001, 0x0002, 0x0003, 0x0009)
and in the new blocks (0x0011, 0x0012, 0x0013, 0x0019).

This update corrects parsing of these registers and correctly
assigns register block IDs to the register fields.
</commit_message>
<xml_diff>
--- a/Standards/register_summary_2.2.docx
+++ b/Standards/register_summary_2.2.docx
@@ -27,7 +27,7 @@
         <w:t xml:space="preserve">.  Generated </w:t>
       </w:r>
       <w:r>
-        <w:t>2020-04-23 09:50:26</w:t>
+        <w:t>2020-04-23 15:03:08</w:t>
       </w:r>
     </w:p>
     <w:p>
@@ -234,7 +234,7 @@
           </w:tcPr>
           <w:p>
             <w:r>
-              <w:t>time-out value</w:t>
+              <w:t>timeout value</w:t>
             </w:r>
           </w:p>
         </w:tc>
@@ -317,7 +317,7 @@
           </w:tcPr>
           <w:p>
             <w:r>
-              <w:t>time-out value</w:t>
+              <w:t>timeout value</w:t>
             </w:r>
           </w:p>
         </w:tc>
@@ -3200,7 +3200,7 @@
           </w:tcPr>
           <w:p>
             <w:r>
-              <w:t>time-out value</w:t>
+              <w:t>timeout value</w:t>
             </w:r>
           </w:p>
         </w:tc>
@@ -3283,7 +3283,7 @@
           </w:tcPr>
           <w:p>
             <w:r>
-              <w:t>time-out value</w:t>
+              <w:t>timeout value</w:t>
             </w:r>
           </w:p>
         </w:tc>
@@ -6675,7 +6675,7 @@
           </w:tcPr>
           <w:p>
             <w:r>
-              <w:t>time-out value</w:t>
+              <w:t>timeout value</w:t>
             </w:r>
           </w:p>
         </w:tc>
@@ -13808,7 +13808,7 @@
           </w:tcPr>
           <w:p>
             <w:r>
-              <w:t>time-out value</w:t>
+              <w:t>timeout value</w:t>
             </w:r>
           </w:p>
         </w:tc>

</xml_diff>

<commit_message>
REGISTER SUMMARY: Spelling error
Correct Poart to Port in manual register field definitions.
</commit_message>
<xml_diff>
--- a/Standards/register_summary_2.2.docx
+++ b/Standards/register_summary_2.2.docx
@@ -27,7 +27,7 @@
         <w:t xml:space="preserve">.  Generated </w:t>
       </w:r>
       <w:r>
-        <w:t>2020-04-23 15:03:08</w:t>
+        <w:t>2020-04-23 16:29:25</w:t>
       </w:r>
     </w:p>
     <w:p>
@@ -2849,7 +2849,7 @@
           </w:tcPr>
           <w:p>
             <w:r>
-              <w:t>Stop on Poart Failed-encountered Enable</w:t>
+              <w:t>Stop on Port Failed-encountered Enable</w:t>
             </w:r>
           </w:p>
         </w:tc>
@@ -6324,7 +6324,7 @@
           </w:tcPr>
           <w:p>
             <w:r>
-              <w:t>Stop on Poart Failed-encountered Enable</w:t>
+              <w:t>Stop on Port Failed-encountered Enable</w:t>
             </w:r>
           </w:p>
         </w:tc>
@@ -9148,7 +9148,7 @@
           </w:tcPr>
           <w:p>
             <w:r>
-              <w:t>Stop on Poart Failed-encountered Enable</w:t>
+              <w:t>Stop on Port Failed-encountered Enable</w:t>
             </w:r>
           </w:p>
         </w:tc>
@@ -16790,7 +16790,7 @@
           </w:tcPr>
           <w:p>
             <w:r>
-              <w:t>Stop on Poart Failed-encountered Enable</w:t>
+              <w:t>Stop on Port Failed-encountered Enable</w:t>
             </w:r>
           </w:p>
         </w:tc>
@@ -17029,52 +17029,10 @@
           <w:tcPr>
             <w:tcW w:type="dxa" w:w="2160"/>
           </w:tcPr>
-          <w:p>
-            <w:r>
-              <w:t>0</w:t>
-            </w:r>
-          </w:p>
-        </w:tc>
-        <w:tc>
-          <w:tcPr>
-            <w:tcW w:type="dxa" w:w="2160"/>
-          </w:tcPr>
-          <w:p>
-            <w:r>
-              <w:t>Bandwidth Allocation</w:t>
-            </w:r>
-          </w:p>
-        </w:tc>
-        <w:tc>
-          <w:tcPr>
-            <w:tcW w:type="dxa" w:w="2160"/>
-          </w:tcPr>
-          <w:p>
-            <w:r>
-              <w:t>RapidIO Interconnect Specification Part 6: LP-Serial Physical Layer Specification</w:t>
-            </w:r>
-          </w:p>
-        </w:tc>
-        <w:tc>
-          <w:tcPr>
-            <w:tcW w:type="dxa" w:w="2160"/>
-          </w:tcPr>
-          <w:p>
-            <w:r>
-              <w:t>6.8.2.4 Port n VCx BW Allocation Registers (Block Offset ((((port number) + 1) * 0x20) +  . (offset based on VC #, see Table 6-23)))</w:t>
-            </w:r>
-          </w:p>
-        </w:tc>
-      </w:tr>
-      <w:tr>
-        <w:tc>
-          <w:tcPr>
-            <w:tcW w:type="dxa" w:w="2160"/>
-          </w:tcPr>
           <w:p/>
           <w:p>
             <w:r>
-              <w:t>1:15</w:t>
+              <w:t>0:14</w:t>
             </w:r>
           </w:p>
         </w:tc>
@@ -17087,6 +17045,48 @@
           <w:p>
             <w:r>
               <w:t>Reserved</w:t>
+            </w:r>
+          </w:p>
+        </w:tc>
+      </w:tr>
+      <w:tr>
+        <w:tc>
+          <w:tcPr>
+            <w:tcW w:type="dxa" w:w="2160"/>
+          </w:tcPr>
+          <w:p>
+            <w:r>
+              <w:t>15</w:t>
+            </w:r>
+          </w:p>
+        </w:tc>
+        <w:tc>
+          <w:tcPr>
+            <w:tcW w:type="dxa" w:w="2160"/>
+          </w:tcPr>
+          <w:p>
+            <w:r>
+              <w:t>Bandwidth Allocation</w:t>
+            </w:r>
+          </w:p>
+        </w:tc>
+        <w:tc>
+          <w:tcPr>
+            <w:tcW w:type="dxa" w:w="2160"/>
+          </w:tcPr>
+          <w:p>
+            <w:r>
+              <w:t>RapidIO Interconnect Specification Part 6: LP-Serial Physical Layer Specification</w:t>
+            </w:r>
+          </w:p>
+        </w:tc>
+        <w:tc>
+          <w:tcPr>
+            <w:tcW w:type="dxa" w:w="2160"/>
+          </w:tcPr>
+          <w:p>
+            <w:r>
+              <w:t>6.8.2.4 Port n VCx BW Allocation Registers (Block Offset ((((port number) + 1) * 0x20) +  . (offset based on VC #, see Table 6-23)))</w:t>
             </w:r>
           </w:p>
         </w:tc>
@@ -17241,7 +17241,7 @@
           <w:p/>
           <w:p>
             <w:r>
-              <w:t>2:7</w:t>
+              <w:t>2:14</w:t>
             </w:r>
           </w:p>
         </w:tc>
@@ -17265,7 +17265,7 @@
           </w:tcPr>
           <w:p>
             <w:r>
-              <w:t>8</w:t>
+              <w:t>15</w:t>
             </w:r>
           </w:p>
         </w:tc>
@@ -17296,31 +17296,6 @@
           <w:p>
             <w:r>
               <w:t>6.8.2.3 Port n VC0 BW Allocation Registers (Block Offset (((port number) + 1) * 0x20) + 0x04))</w:t>
-            </w:r>
-          </w:p>
-        </w:tc>
-      </w:tr>
-      <w:tr>
-        <w:tc>
-          <w:tcPr>
-            <w:tcW w:type="dxa" w:w="2160"/>
-          </w:tcPr>
-          <w:p/>
-          <w:p>
-            <w:r>
-              <w:t>9:15</w:t>
-            </w:r>
-          </w:p>
-        </w:tc>
-        <w:tc>
-          <w:tcPr>
-            <w:tcW w:type="dxa" w:w="6480"/>
-            <w:gridSpan w:val="3"/>
-          </w:tcPr>
-          <w:p/>
-          <w:p>
-            <w:r>
-              <w:t>Reserved</w:t>
             </w:r>
           </w:p>
         </w:tc>
@@ -17388,52 +17363,10 @@
           <w:tcPr>
             <w:tcW w:type="dxa" w:w="2160"/>
           </w:tcPr>
-          <w:p>
-            <w:r>
-              <w:t>0</w:t>
-            </w:r>
-          </w:p>
-        </w:tc>
-        <w:tc>
-          <w:tcPr>
-            <w:tcW w:type="dxa" w:w="2160"/>
-          </w:tcPr>
-          <w:p>
-            <w:r>
-              <w:t>VC Refresh Interval</w:t>
-            </w:r>
-          </w:p>
-        </w:tc>
-        <w:tc>
-          <w:tcPr>
-            <w:tcW w:type="dxa" w:w="2160"/>
-          </w:tcPr>
-          <w:p>
-            <w:r>
-              <w:t>RapidIO Interconnect Specification Part 6: LP-Serial Physical Layer Specification</w:t>
-            </w:r>
-          </w:p>
-        </w:tc>
-        <w:tc>
-          <w:tcPr>
-            <w:tcW w:type="dxa" w:w="2160"/>
-          </w:tcPr>
-          <w:p>
-            <w:r>
-              <w:t>6.8.2.2 Port n VC Control and Status Registers (Block Offset ((port number) + 1) * 0x20))</w:t>
-            </w:r>
-          </w:p>
-        </w:tc>
-      </w:tr>
-      <w:tr>
-        <w:tc>
-          <w:tcPr>
-            <w:tcW w:type="dxa" w:w="2160"/>
-          </w:tcPr>
           <w:p/>
           <w:p>
             <w:r>
-              <w:t>1:7</w:t>
+              <w:t>0:6</w:t>
             </w:r>
           </w:p>
         </w:tc>
@@ -17457,17 +17390,17 @@
           </w:tcPr>
           <w:p>
             <w:r>
-              <w:t>8</w:t>
-            </w:r>
-          </w:p>
-        </w:tc>
-        <w:tc>
-          <w:tcPr>
-            <w:tcW w:type="dxa" w:w="2160"/>
-          </w:tcPr>
-          <w:p>
-            <w:r>
-              <w:t>CT Mode</w:t>
+              <w:t>7</w:t>
+            </w:r>
+          </w:p>
+        </w:tc>
+        <w:tc>
+          <w:tcPr>
+            <w:tcW w:type="dxa" w:w="2160"/>
+          </w:tcPr>
+          <w:p>
+            <w:r>
+              <w:t>VC Refresh Interval</w:t>
             </w:r>
           </w:p>
         </w:tc>
@@ -17500,7 +17433,7 @@
           <w:p/>
           <w:p>
             <w:r>
-              <w:t>9:15</w:t>
+              <w:t>8:14</w:t>
             </w:r>
           </w:p>
         </w:tc>
@@ -17524,17 +17457,17 @@
           </w:tcPr>
           <w:p>
             <w:r>
-              <w:t>16</w:t>
-            </w:r>
-          </w:p>
-        </w:tc>
-        <w:tc>
-          <w:tcPr>
-            <w:tcW w:type="dxa" w:w="2160"/>
-          </w:tcPr>
-          <w:p>
-            <w:r>
-              <w:t>VCs Support</w:t>
+              <w:t>15</w:t>
+            </w:r>
+          </w:p>
+        </w:tc>
+        <w:tc>
+          <w:tcPr>
+            <w:tcW w:type="dxa" w:w="2160"/>
+          </w:tcPr>
+          <w:p>
+            <w:r>
+              <w:t>CT Mode</w:t>
             </w:r>
           </w:p>
         </w:tc>
@@ -17567,7 +17500,7 @@
           <w:p/>
           <w:p>
             <w:r>
-              <w:t>17:23</w:t>
+              <w:t>16:22</w:t>
             </w:r>
           </w:p>
         </w:tc>
@@ -17591,17 +17524,17 @@
           </w:tcPr>
           <w:p>
             <w:r>
-              <w:t>24</w:t>
-            </w:r>
-          </w:p>
-        </w:tc>
-        <w:tc>
-          <w:tcPr>
-            <w:tcW w:type="dxa" w:w="2160"/>
-          </w:tcPr>
-          <w:p>
-            <w:r>
-              <w:t>VCs Enable</w:t>
+              <w:t>23</w:t>
+            </w:r>
+          </w:p>
+        </w:tc>
+        <w:tc>
+          <w:tcPr>
+            <w:tcW w:type="dxa" w:w="2160"/>
+          </w:tcPr>
+          <w:p>
+            <w:r>
+              <w:t>VCs Support</w:t>
             </w:r>
           </w:p>
         </w:tc>
@@ -17634,7 +17567,7 @@
           <w:p/>
           <w:p>
             <w:r>
-              <w:t>25:31</w:t>
+              <w:t>24:30</w:t>
             </w:r>
           </w:p>
         </w:tc>
@@ -17647,6 +17580,48 @@
           <w:p>
             <w:r>
               <w:t>Reserved</w:t>
+            </w:r>
+          </w:p>
+        </w:tc>
+      </w:tr>
+      <w:tr>
+        <w:tc>
+          <w:tcPr>
+            <w:tcW w:type="dxa" w:w="2160"/>
+          </w:tcPr>
+          <w:p>
+            <w:r>
+              <w:t>31</w:t>
+            </w:r>
+          </w:p>
+        </w:tc>
+        <w:tc>
+          <w:tcPr>
+            <w:tcW w:type="dxa" w:w="2160"/>
+          </w:tcPr>
+          <w:p>
+            <w:r>
+              <w:t>VCs Enable</w:t>
+            </w:r>
+          </w:p>
+        </w:tc>
+        <w:tc>
+          <w:tcPr>
+            <w:tcW w:type="dxa" w:w="2160"/>
+          </w:tcPr>
+          <w:p>
+            <w:r>
+              <w:t>RapidIO Interconnect Specification Part 6: LP-Serial Physical Layer Specification</w:t>
+            </w:r>
+          </w:p>
+        </w:tc>
+        <w:tc>
+          <w:tcPr>
+            <w:tcW w:type="dxa" w:w="2160"/>
+          </w:tcPr>
+          <w:p>
+            <w:r>
+              <w:t>6.8.2.2 Port n VC Control and Status Registers (Block Offset ((port number) + 1) * 0x20))</w:t>
             </w:r>
           </w:p>
         </w:tc>
@@ -23737,9 +23712,34 @@
           <w:tcPr>
             <w:tcW w:type="dxa" w:w="2160"/>
           </w:tcPr>
-          <w:p>
-            <w:r>
-              <w:t>4</w:t>
+          <w:p/>
+          <w:p>
+            <w:r>
+              <w:t>4:6</w:t>
+            </w:r>
+          </w:p>
+        </w:tc>
+        <w:tc>
+          <w:tcPr>
+            <w:tcW w:type="dxa" w:w="6480"/>
+            <w:gridSpan w:val="3"/>
+          </w:tcPr>
+          <w:p/>
+          <w:p>
+            <w:r>
+              <w:t>Reserved</w:t>
+            </w:r>
+          </w:p>
+        </w:tc>
+      </w:tr>
+      <w:tr>
+        <w:tc>
+          <w:tcPr>
+            <w:tcW w:type="dxa" w:w="2160"/>
+          </w:tcPr>
+          <w:p>
+            <w:r>
+              <w:t>7</w:t>
             </w:r>
           </w:p>
         </w:tc>
@@ -23782,7 +23782,7 @@
           <w:p/>
           <w:p>
             <w:r>
-              <w:t>5:23</w:t>
+              <w:t>8:23</w:t>
             </w:r>
           </w:p>
         </w:tc>

</xml_diff>

<commit_message>
REGISTER SUMMARY: bit field parsing corrections
Changed bit field parsing to improve robustness in the face
of many different bit field definition patterns.
</commit_message>
<xml_diff>
--- a/Standards/register_summary_2.2.docx
+++ b/Standards/register_summary_2.2.docx
@@ -27,7 +27,7 @@
         <w:t xml:space="preserve">.  Generated </w:t>
       </w:r>
       <w:r>
-        <w:t>2020-04-23 16:29:25</w:t>
+        <w:t>2020-04-23 18:20:23</w:t>
       </w:r>
     </w:p>
     <w:p>
@@ -17029,34 +17029,9 @@
           <w:tcPr>
             <w:tcW w:type="dxa" w:w="2160"/>
           </w:tcPr>
-          <w:p/>
-          <w:p>
-            <w:r>
-              <w:t>0:14</w:t>
-            </w:r>
-          </w:p>
-        </w:tc>
-        <w:tc>
-          <w:tcPr>
-            <w:tcW w:type="dxa" w:w="6480"/>
-            <w:gridSpan w:val="3"/>
-          </w:tcPr>
-          <w:p/>
-          <w:p>
-            <w:r>
-              <w:t>Reserved</w:t>
-            </w:r>
-          </w:p>
-        </w:tc>
-      </w:tr>
-      <w:tr>
-        <w:tc>
-          <w:tcPr>
-            <w:tcW w:type="dxa" w:w="2160"/>
-          </w:tcPr>
-          <w:p>
-            <w:r>
-              <w:t>15</w:t>
+          <w:p>
+            <w:r>
+              <w:t>0:15</w:t>
             </w:r>
           </w:p>
         </w:tc>
@@ -17241,7 +17216,7 @@
           <w:p/>
           <w:p>
             <w:r>
-              <w:t>2:14</w:t>
+              <w:t>2:7</w:t>
             </w:r>
           </w:p>
         </w:tc>
@@ -17265,7 +17240,7 @@
           </w:tcPr>
           <w:p>
             <w:r>
-              <w:t>15</w:t>
+              <w:t>8:15</w:t>
             </w:r>
           </w:p>
         </w:tc>
@@ -17363,34 +17338,9 @@
           <w:tcPr>
             <w:tcW w:type="dxa" w:w="2160"/>
           </w:tcPr>
-          <w:p/>
-          <w:p>
-            <w:r>
-              <w:t>0:6</w:t>
-            </w:r>
-          </w:p>
-        </w:tc>
-        <w:tc>
-          <w:tcPr>
-            <w:tcW w:type="dxa" w:w="6480"/>
-            <w:gridSpan w:val="3"/>
-          </w:tcPr>
-          <w:p/>
-          <w:p>
-            <w:r>
-              <w:t>Reserved</w:t>
-            </w:r>
-          </w:p>
-        </w:tc>
-      </w:tr>
-      <w:tr>
-        <w:tc>
-          <w:tcPr>
-            <w:tcW w:type="dxa" w:w="2160"/>
-          </w:tcPr>
-          <w:p>
-            <w:r>
-              <w:t>7</w:t>
+          <w:p>
+            <w:r>
+              <w:t>0:7</w:t>
             </w:r>
           </w:p>
         </w:tc>
@@ -17430,34 +17380,9 @@
           <w:tcPr>
             <w:tcW w:type="dxa" w:w="2160"/>
           </w:tcPr>
-          <w:p/>
-          <w:p>
-            <w:r>
-              <w:t>8:14</w:t>
-            </w:r>
-          </w:p>
-        </w:tc>
-        <w:tc>
-          <w:tcPr>
-            <w:tcW w:type="dxa" w:w="6480"/>
-            <w:gridSpan w:val="3"/>
-          </w:tcPr>
-          <w:p/>
-          <w:p>
-            <w:r>
-              <w:t>Reserved</w:t>
-            </w:r>
-          </w:p>
-        </w:tc>
-      </w:tr>
-      <w:tr>
-        <w:tc>
-          <w:tcPr>
-            <w:tcW w:type="dxa" w:w="2160"/>
-          </w:tcPr>
-          <w:p>
-            <w:r>
-              <w:t>15</w:t>
+          <w:p>
+            <w:r>
+              <w:t>8:15</w:t>
             </w:r>
           </w:p>
         </w:tc>
@@ -17497,34 +17422,9 @@
           <w:tcPr>
             <w:tcW w:type="dxa" w:w="2160"/>
           </w:tcPr>
-          <w:p/>
-          <w:p>
-            <w:r>
-              <w:t>16:22</w:t>
-            </w:r>
-          </w:p>
-        </w:tc>
-        <w:tc>
-          <w:tcPr>
-            <w:tcW w:type="dxa" w:w="6480"/>
-            <w:gridSpan w:val="3"/>
-          </w:tcPr>
-          <w:p/>
-          <w:p>
-            <w:r>
-              <w:t>Reserved</w:t>
-            </w:r>
-          </w:p>
-        </w:tc>
-      </w:tr>
-      <w:tr>
-        <w:tc>
-          <w:tcPr>
-            <w:tcW w:type="dxa" w:w="2160"/>
-          </w:tcPr>
-          <w:p>
-            <w:r>
-              <w:t>23</w:t>
+          <w:p>
+            <w:r>
+              <w:t>16:23</w:t>
             </w:r>
           </w:p>
         </w:tc>
@@ -17564,34 +17464,9 @@
           <w:tcPr>
             <w:tcW w:type="dxa" w:w="2160"/>
           </w:tcPr>
-          <w:p/>
-          <w:p>
-            <w:r>
-              <w:t>24:30</w:t>
-            </w:r>
-          </w:p>
-        </w:tc>
-        <w:tc>
-          <w:tcPr>
-            <w:tcW w:type="dxa" w:w="6480"/>
-            <w:gridSpan w:val="3"/>
-          </w:tcPr>
-          <w:p/>
-          <w:p>
-            <w:r>
-              <w:t>Reserved</w:t>
-            </w:r>
-          </w:p>
-        </w:tc>
-      </w:tr>
-      <w:tr>
-        <w:tc>
-          <w:tcPr>
-            <w:tcW w:type="dxa" w:w="2160"/>
-          </w:tcPr>
-          <w:p>
-            <w:r>
-              <w:t>31</w:t>
+          <w:p>
+            <w:r>
+              <w:t>24:31</w:t>
             </w:r>
           </w:p>
         </w:tc>
@@ -23712,34 +23587,9 @@
           <w:tcPr>
             <w:tcW w:type="dxa" w:w="2160"/>
           </w:tcPr>
-          <w:p/>
-          <w:p>
-            <w:r>
-              <w:t>4:6</w:t>
-            </w:r>
-          </w:p>
-        </w:tc>
-        <w:tc>
-          <w:tcPr>
-            <w:tcW w:type="dxa" w:w="6480"/>
-            <w:gridSpan w:val="3"/>
-          </w:tcPr>
-          <w:p/>
-          <w:p>
-            <w:r>
-              <w:t>Reserved</w:t>
-            </w:r>
-          </w:p>
-        </w:tc>
-      </w:tr>
-      <w:tr>
-        <w:tc>
-          <w:tcPr>
-            <w:tcW w:type="dxa" w:w="2160"/>
-          </w:tcPr>
-          <w:p>
-            <w:r>
-              <w:t>7</w:t>
+          <w:p>
+            <w:r>
+              <w:t>4:7</w:t>
             </w:r>
           </w:p>
         </w:tc>

</xml_diff>

<commit_message>
REGISTER SUMMARY: Offset string computation
The Virtual Channel control registers use an offset computation
that is not a single offset or a list.  Correct the offset
string computation routine to return the right answer for these
new cases.
</commit_message>
<xml_diff>
--- a/Standards/register_summary_2.2.docx
+++ b/Standards/register_summary_2.2.docx
@@ -27,7 +27,7 @@
         <w:t xml:space="preserve">.  Generated </w:t>
       </w:r>
       <w:r>
-        <w:t>2020-04-23 18:20:23</w:t>
+        <w:t>2020-04-23 18:56:12</w:t>
       </w:r>
     </w:p>
     <w:p>
@@ -17019,7 +17019,7 @@
             <w:r>
               <w:t>Name: Port n VCx BW Allocation Registers</w:t>
               <w:br/>
-              <w:t>Offset: ((((port</w:t>
+              <w:t>Offset: ((((port number) + 1) * 0x20) +  . (offset based on VC #, see Table 6-23))</w:t>
             </w:r>
           </w:p>
         </w:tc>
@@ -17119,7 +17119,7 @@
             <w:r>
               <w:t>Name: Port n VC0 BW Allocation Registers</w:t>
               <w:br/>
-              <w:t>Offset: (((port</w:t>
+              <w:t>Offset: (((port number) + 1) * 0x20) + 0x04)</w:t>
             </w:r>
           </w:p>
         </w:tc>
@@ -17328,7 +17328,7 @@
             <w:r>
               <w:t>Name: Port n VC Control and Status Registers</w:t>
               <w:br/>
-              <w:t>Offset: ((port</w:t>
+              <w:t>Offset: ((port number) + 1) * 0x20)</w:t>
             </w:r>
           </w:p>
         </w:tc>
@@ -17679,7 +17679,7 @@
             <w:r>
               <w:t>Name: Port n VoQ Control Status Register</w:t>
               <w:br/>
-              <w:t>Offset: -</w:t>
+              <w:t>Offset: - Variable, see Section 5.1.1</w:t>
             </w:r>
           </w:p>
         </w:tc>

</xml_diff>

<commit_message>
REGISTER SUMMARY: Rev 2.2 Block 1,2,3,9 support
Register blocks 0x0001, 0x002, 0x0003, and 0x0009 are similar in
the rev 2.2 standard to the rev 1.3 standard, but the documentation
consolidates the register descriptions separate from the block layouts.
As a result, there's some additional code required that determines the
block ID of the registers and spits out correct block(s) for each register
and register field that they belong to.
</commit_message>
<xml_diff>
--- a/Standards/register_summary_2.2.docx
+++ b/Standards/register_summary_2.2.docx
@@ -27,7 +27,7 @@
         <w:t xml:space="preserve">.  Generated </w:t>
       </w:r>
       <w:r>
-        <w:t>2020-04-23 18:56:12</w:t>
+        <w:t>2020-04-29 22:39:14</w:t>
       </w:r>
     </w:p>
     <w:p>
@@ -2082,7 +2082,6 @@
           <w:tcPr>
             <w:tcW w:type="dxa" w:w="2160"/>
           </w:tcPr>
-          <w:p/>
           <w:p>
             <w:r>
               <w:t>28</w:t>
@@ -2091,13 +2090,31 @@
         </w:tc>
         <w:tc>
           <w:tcPr>
-            <w:tcW w:type="dxa" w:w="6480"/>
-            <w:gridSpan w:val="3"/>
-          </w:tcPr>
-          <w:p/>
-          <w:p>
-            <w:r>
-              <w:t>Reserved</w:t>
+            <w:tcW w:type="dxa" w:w="2160"/>
+          </w:tcPr>
+          <w:p>
+            <w:r>
+              <w:t>Port Unavailable</w:t>
+            </w:r>
+          </w:p>
+        </w:tc>
+        <w:tc>
+          <w:tcPr>
+            <w:tcW w:type="dxa" w:w="2160"/>
+          </w:tcPr>
+          <w:p>
+            <w:r>
+              <w:t>RapidIO Interconnect Specification Part 6: LP-Serial Physical Layer Specification</w:t>
+            </w:r>
+          </w:p>
+        </w:tc>
+        <w:tc>
+          <w:tcPr>
+            <w:tcW w:type="dxa" w:w="2160"/>
+          </w:tcPr>
+          <w:p>
+            <w:r>
+              <w:t>6.6.8 Port n Error and Status CSRs (Block Offset 0x58, 78, ... , 238)</w:t>
             </w:r>
           </w:p>
         </w:tc>
@@ -2261,7 +2278,7 @@
           </w:tcPr>
           <w:p>
             <w:r>
-              <w:t>Port Width</w:t>
+              <w:t>Port Width Support</w:t>
             </w:r>
           </w:p>
         </w:tc>
@@ -3649,7 +3666,7 @@
           <w:p/>
           <w:p>
             <w:r>
-              <w:t>1:21</w:t>
+              <w:t>1:20</w:t>
             </w:r>
           </w:p>
         </w:tc>
@@ -3673,6 +3690,73 @@
           </w:tcPr>
           <w:p>
             <w:r>
+              <w:t>21:26</w:t>
+            </w:r>
+          </w:p>
+        </w:tc>
+        <w:tc>
+          <w:tcPr>
+            <w:tcW w:type="dxa" w:w="2160"/>
+          </w:tcPr>
+          <w:p>
+            <w:r>
+              <w:t>ackID_status</w:t>
+            </w:r>
+          </w:p>
+        </w:tc>
+        <w:tc>
+          <w:tcPr>
+            <w:tcW w:type="dxa" w:w="2160"/>
+          </w:tcPr>
+          <w:p>
+            <w:r>
+              <w:t>RapidIO Interconnect Specification Part 6: LP-Serial Physical Layer Specification</w:t>
+            </w:r>
+          </w:p>
+        </w:tc>
+        <w:tc>
+          <w:tcPr>
+            <w:tcW w:type="dxa" w:w="2160"/>
+          </w:tcPr>
+          <w:p>
+            <w:r>
+              <w:t>6.6.6 Port n Link Maintenance Response CSRs (Block Offsets 0x44, 64, ... , 224)</w:t>
+            </w:r>
+          </w:p>
+        </w:tc>
+      </w:tr>
+      <w:tr>
+        <w:tc>
+          <w:tcPr>
+            <w:tcW w:type="dxa" w:w="2160"/>
+          </w:tcPr>
+          <w:p/>
+          <w:p>
+            <w:r>
+              <w:t>27:21</w:t>
+            </w:r>
+          </w:p>
+        </w:tc>
+        <w:tc>
+          <w:tcPr>
+            <w:tcW w:type="dxa" w:w="6480"/>
+            <w:gridSpan w:val="3"/>
+          </w:tcPr>
+          <w:p/>
+          <w:p>
+            <w:r>
+              <w:t>Reserved</w:t>
+            </w:r>
+          </w:p>
+        </w:tc>
+      </w:tr>
+      <w:tr>
+        <w:tc>
+          <w:tcPr>
+            <w:tcW w:type="dxa" w:w="2160"/>
+          </w:tcPr>
+          <w:p>
+            <w:r>
               <w:t>22:26</w:t>
             </w:r>
           </w:p>
@@ -3725,7 +3809,7 @@
           </w:tcPr>
           <w:p>
             <w:r>
-              <w:t>link_status</w:t>
+              <w:t>port_status</w:t>
             </w:r>
           </w:p>
         </w:tc>
@@ -3816,7 +3900,7 @@
           <w:p/>
           <w:p>
             <w:r>
-              <w:t>1:2</w:t>
+              <w:t>1</w:t>
             </w:r>
           </w:p>
         </w:tc>
@@ -3840,7 +3924,7 @@
           </w:tcPr>
           <w:p>
             <w:r>
-              <w:t>3:7</w:t>
+              <w:t>2:7</w:t>
             </w:r>
           </w:p>
         </w:tc>
@@ -3883,7 +3967,7 @@
           <w:p/>
           <w:p>
             <w:r>
-              <w:t>8:18</w:t>
+              <w:t>8:2</w:t>
             </w:r>
           </w:p>
         </w:tc>
@@ -3907,6 +3991,140 @@
           </w:tcPr>
           <w:p>
             <w:r>
+              <w:t>3:7</w:t>
+            </w:r>
+          </w:p>
+        </w:tc>
+        <w:tc>
+          <w:tcPr>
+            <w:tcW w:type="dxa" w:w="2160"/>
+          </w:tcPr>
+          <w:p>
+            <w:r>
+              <w:t>Inbound_ackID</w:t>
+            </w:r>
+          </w:p>
+        </w:tc>
+        <w:tc>
+          <w:tcPr>
+            <w:tcW w:type="dxa" w:w="2160"/>
+          </w:tcPr>
+          <w:p>
+            <w:r>
+              <w:t>RapidIO Interconnect Specification Part 6: LP-Serial Physical Layer Specification</w:t>
+            </w:r>
+          </w:p>
+        </w:tc>
+        <w:tc>
+          <w:tcPr>
+            <w:tcW w:type="dxa" w:w="2160"/>
+          </w:tcPr>
+          <w:p>
+            <w:r>
+              <w:t>6.6.7 Port n Local ackID CSRs (Block Offsets 0x48, 68, ... , 228)</w:t>
+            </w:r>
+          </w:p>
+        </w:tc>
+      </w:tr>
+      <w:tr>
+        <w:tc>
+          <w:tcPr>
+            <w:tcW w:type="dxa" w:w="2160"/>
+          </w:tcPr>
+          <w:p/>
+          <w:p>
+            <w:r>
+              <w:t>8:17</w:t>
+            </w:r>
+          </w:p>
+        </w:tc>
+        <w:tc>
+          <w:tcPr>
+            <w:tcW w:type="dxa" w:w="6480"/>
+            <w:gridSpan w:val="3"/>
+          </w:tcPr>
+          <w:p/>
+          <w:p>
+            <w:r>
+              <w:t>Reserved</w:t>
+            </w:r>
+          </w:p>
+        </w:tc>
+      </w:tr>
+      <w:tr>
+        <w:tc>
+          <w:tcPr>
+            <w:tcW w:type="dxa" w:w="2160"/>
+          </w:tcPr>
+          <w:p>
+            <w:r>
+              <w:t>18:23</w:t>
+            </w:r>
+          </w:p>
+        </w:tc>
+        <w:tc>
+          <w:tcPr>
+            <w:tcW w:type="dxa" w:w="2160"/>
+          </w:tcPr>
+          <w:p>
+            <w:r>
+              <w:t>Outstanding_ackID</w:t>
+            </w:r>
+          </w:p>
+        </w:tc>
+        <w:tc>
+          <w:tcPr>
+            <w:tcW w:type="dxa" w:w="2160"/>
+          </w:tcPr>
+          <w:p>
+            <w:r>
+              <w:t>RapidIO Interconnect Specification Part 6: LP-Serial Physical Layer Specification</w:t>
+            </w:r>
+          </w:p>
+        </w:tc>
+        <w:tc>
+          <w:tcPr>
+            <w:tcW w:type="dxa" w:w="2160"/>
+          </w:tcPr>
+          <w:p>
+            <w:r>
+              <w:t>6.6.7 Port n Local ackID CSRs (Block Offsets 0x48, 68, ... , 228)</w:t>
+            </w:r>
+          </w:p>
+        </w:tc>
+      </w:tr>
+      <w:tr>
+        <w:tc>
+          <w:tcPr>
+            <w:tcW w:type="dxa" w:w="2160"/>
+          </w:tcPr>
+          <w:p/>
+          <w:p>
+            <w:r>
+              <w:t>24:18</w:t>
+            </w:r>
+          </w:p>
+        </w:tc>
+        <w:tc>
+          <w:tcPr>
+            <w:tcW w:type="dxa" w:w="6480"/>
+            <w:gridSpan w:val="3"/>
+          </w:tcPr>
+          <w:p/>
+          <w:p>
+            <w:r>
+              <w:t>Reserved</w:t>
+            </w:r>
+          </w:p>
+        </w:tc>
+      </w:tr>
+      <w:tr>
+        <w:tc>
+          <w:tcPr>
+            <w:tcW w:type="dxa" w:w="2160"/>
+          </w:tcPr>
+          <w:p>
+            <w:r>
               <w:t>19:23</w:t>
             </w:r>
           </w:p>
@@ -3950,7 +4168,74 @@
           <w:p/>
           <w:p>
             <w:r>
-              <w:t>24:26</w:t>
+              <w:t>24:25</w:t>
+            </w:r>
+          </w:p>
+        </w:tc>
+        <w:tc>
+          <w:tcPr>
+            <w:tcW w:type="dxa" w:w="6480"/>
+            <w:gridSpan w:val="3"/>
+          </w:tcPr>
+          <w:p/>
+          <w:p>
+            <w:r>
+              <w:t>Reserved</w:t>
+            </w:r>
+          </w:p>
+        </w:tc>
+      </w:tr>
+      <w:tr>
+        <w:tc>
+          <w:tcPr>
+            <w:tcW w:type="dxa" w:w="2160"/>
+          </w:tcPr>
+          <w:p>
+            <w:r>
+              <w:t>26:31</w:t>
+            </w:r>
+          </w:p>
+        </w:tc>
+        <w:tc>
+          <w:tcPr>
+            <w:tcW w:type="dxa" w:w="2160"/>
+          </w:tcPr>
+          <w:p>
+            <w:r>
+              <w:t>Outbound_ackID</w:t>
+            </w:r>
+          </w:p>
+        </w:tc>
+        <w:tc>
+          <w:tcPr>
+            <w:tcW w:type="dxa" w:w="2160"/>
+          </w:tcPr>
+          <w:p>
+            <w:r>
+              <w:t>RapidIO Interconnect Specification Part 6: LP-Serial Physical Layer Specification</w:t>
+            </w:r>
+          </w:p>
+        </w:tc>
+        <w:tc>
+          <w:tcPr>
+            <w:tcW w:type="dxa" w:w="2160"/>
+          </w:tcPr>
+          <w:p>
+            <w:r>
+              <w:t>6.6.7 Port n Local ackID CSRs (Block Offsets 0x48, 68, ... , 228)</w:t>
+            </w:r>
+          </w:p>
+        </w:tc>
+      </w:tr>
+      <w:tr>
+        <w:tc>
+          <w:tcPr>
+            <w:tcW w:type="dxa" w:w="2160"/>
+          </w:tcPr>
+          <w:p/>
+          <w:p>
+            <w:r>
+              <w:t>32:26</w:t>
             </w:r>
           </w:p>
         </w:tc>
@@ -5557,7 +5842,6 @@
           <w:tcPr>
             <w:tcW w:type="dxa" w:w="2160"/>
           </w:tcPr>
-          <w:p/>
           <w:p>
             <w:r>
               <w:t>28</w:t>
@@ -5566,13 +5850,31 @@
         </w:tc>
         <w:tc>
           <w:tcPr>
-            <w:tcW w:type="dxa" w:w="6480"/>
-            <w:gridSpan w:val="3"/>
-          </w:tcPr>
-          <w:p/>
-          <w:p>
-            <w:r>
-              <w:t>Reserved</w:t>
+            <w:tcW w:type="dxa" w:w="2160"/>
+          </w:tcPr>
+          <w:p>
+            <w:r>
+              <w:t>Port Unavailable</w:t>
+            </w:r>
+          </w:p>
+        </w:tc>
+        <w:tc>
+          <w:tcPr>
+            <w:tcW w:type="dxa" w:w="2160"/>
+          </w:tcPr>
+          <w:p>
+            <w:r>
+              <w:t>RapidIO Interconnect Specification Part 6: LP-Serial Physical Layer Specification</w:t>
+            </w:r>
+          </w:p>
+        </w:tc>
+        <w:tc>
+          <w:tcPr>
+            <w:tcW w:type="dxa" w:w="2160"/>
+          </w:tcPr>
+          <w:p>
+            <w:r>
+              <w:t>6.6.8 Port n Error and Status CSRs (Block Offset 0x58, 78, ... , 238)</w:t>
             </w:r>
           </w:p>
         </w:tc>
@@ -5736,7 +6038,7 @@
           </w:tcPr>
           <w:p>
             <w:r>
-              <w:t>Port Width</w:t>
+              <w:t>Port Width Support</w:t>
             </w:r>
           </w:p>
         </w:tc>
@@ -8381,7 +8683,6 @@
           <w:tcPr>
             <w:tcW w:type="dxa" w:w="2160"/>
           </w:tcPr>
-          <w:p/>
           <w:p>
             <w:r>
               <w:t>28</w:t>
@@ -8390,13 +8691,31 @@
         </w:tc>
         <w:tc>
           <w:tcPr>
-            <w:tcW w:type="dxa" w:w="6480"/>
-            <w:gridSpan w:val="3"/>
-          </w:tcPr>
-          <w:p/>
-          <w:p>
-            <w:r>
-              <w:t>Reserved</w:t>
+            <w:tcW w:type="dxa" w:w="2160"/>
+          </w:tcPr>
+          <w:p>
+            <w:r>
+              <w:t>Port Unavailable</w:t>
+            </w:r>
+          </w:p>
+        </w:tc>
+        <w:tc>
+          <w:tcPr>
+            <w:tcW w:type="dxa" w:w="2160"/>
+          </w:tcPr>
+          <w:p>
+            <w:r>
+              <w:t>RapidIO Interconnect Specification Part 6: LP-Serial Physical Layer Specification</w:t>
+            </w:r>
+          </w:p>
+        </w:tc>
+        <w:tc>
+          <w:tcPr>
+            <w:tcW w:type="dxa" w:w="2160"/>
+          </w:tcPr>
+          <w:p>
+            <w:r>
+              <w:t>6.6.8 Port n Error and Status CSRs (Block Offset 0x58, 78, ... , 238)</w:t>
             </w:r>
           </w:p>
         </w:tc>
@@ -8560,7 +8879,7 @@
           </w:tcPr>
           <w:p>
             <w:r>
-              <w:t>Port Width</w:t>
+              <w:t>Port Width Support</w:t>
             </w:r>
           </w:p>
         </w:tc>
@@ -8854,7 +9173,7 @@
           </w:tcPr>
           <w:p>
             <w:r>
-              <w:t>Multicast Event Participant</w:t>
+              <w:t>Multicast-event Participant</w:t>
             </w:r>
           </w:p>
         </w:tc>
@@ -14115,7 +14434,7 @@
           <w:p/>
           <w:p>
             <w:r>
-              <w:t>1:21</w:t>
+              <w:t>1:20</w:t>
             </w:r>
           </w:p>
         </w:tc>
@@ -14139,6 +14458,73 @@
           </w:tcPr>
           <w:p>
             <w:r>
+              <w:t>21:26</w:t>
+            </w:r>
+          </w:p>
+        </w:tc>
+        <w:tc>
+          <w:tcPr>
+            <w:tcW w:type="dxa" w:w="2160"/>
+          </w:tcPr>
+          <w:p>
+            <w:r>
+              <w:t>ackID_status</w:t>
+            </w:r>
+          </w:p>
+        </w:tc>
+        <w:tc>
+          <w:tcPr>
+            <w:tcW w:type="dxa" w:w="2160"/>
+          </w:tcPr>
+          <w:p>
+            <w:r>
+              <w:t>RapidIO Interconnect Specification Part 6: LP-Serial Physical Layer Specification</w:t>
+            </w:r>
+          </w:p>
+        </w:tc>
+        <w:tc>
+          <w:tcPr>
+            <w:tcW w:type="dxa" w:w="2160"/>
+          </w:tcPr>
+          <w:p>
+            <w:r>
+              <w:t>6.6.6 Port n Link Maintenance Response CSRs (Block Offsets 0x44, 64, ... , 224)</w:t>
+            </w:r>
+          </w:p>
+        </w:tc>
+      </w:tr>
+      <w:tr>
+        <w:tc>
+          <w:tcPr>
+            <w:tcW w:type="dxa" w:w="2160"/>
+          </w:tcPr>
+          <w:p/>
+          <w:p>
+            <w:r>
+              <w:t>27:21</w:t>
+            </w:r>
+          </w:p>
+        </w:tc>
+        <w:tc>
+          <w:tcPr>
+            <w:tcW w:type="dxa" w:w="6480"/>
+            <w:gridSpan w:val="3"/>
+          </w:tcPr>
+          <w:p/>
+          <w:p>
+            <w:r>
+              <w:t>Reserved</w:t>
+            </w:r>
+          </w:p>
+        </w:tc>
+      </w:tr>
+      <w:tr>
+        <w:tc>
+          <w:tcPr>
+            <w:tcW w:type="dxa" w:w="2160"/>
+          </w:tcPr>
+          <w:p>
+            <w:r>
               <w:t>22:26</w:t>
             </w:r>
           </w:p>
@@ -14191,7 +14577,7 @@
           </w:tcPr>
           <w:p>
             <w:r>
-              <w:t>link_status</w:t>
+              <w:t>port_status</w:t>
             </w:r>
           </w:p>
         </w:tc>
@@ -14282,7 +14668,7 @@
           <w:p/>
           <w:p>
             <w:r>
-              <w:t>1:2</w:t>
+              <w:t>1</w:t>
             </w:r>
           </w:p>
         </w:tc>
@@ -14306,7 +14692,7 @@
           </w:tcPr>
           <w:p>
             <w:r>
-              <w:t>3:7</w:t>
+              <w:t>2:7</w:t>
             </w:r>
           </w:p>
         </w:tc>
@@ -14349,7 +14735,7 @@
           <w:p/>
           <w:p>
             <w:r>
-              <w:t>8:18</w:t>
+              <w:t>8:2</w:t>
             </w:r>
           </w:p>
         </w:tc>
@@ -14373,6 +14759,140 @@
           </w:tcPr>
           <w:p>
             <w:r>
+              <w:t>3:7</w:t>
+            </w:r>
+          </w:p>
+        </w:tc>
+        <w:tc>
+          <w:tcPr>
+            <w:tcW w:type="dxa" w:w="2160"/>
+          </w:tcPr>
+          <w:p>
+            <w:r>
+              <w:t>Inbound_ackID</w:t>
+            </w:r>
+          </w:p>
+        </w:tc>
+        <w:tc>
+          <w:tcPr>
+            <w:tcW w:type="dxa" w:w="2160"/>
+          </w:tcPr>
+          <w:p>
+            <w:r>
+              <w:t>RapidIO Interconnect Specification Part 6: LP-Serial Physical Layer Specification</w:t>
+            </w:r>
+          </w:p>
+        </w:tc>
+        <w:tc>
+          <w:tcPr>
+            <w:tcW w:type="dxa" w:w="2160"/>
+          </w:tcPr>
+          <w:p>
+            <w:r>
+              <w:t>6.6.7 Port n Local ackID CSRs (Block Offsets 0x48, 68, ... , 228)</w:t>
+            </w:r>
+          </w:p>
+        </w:tc>
+      </w:tr>
+      <w:tr>
+        <w:tc>
+          <w:tcPr>
+            <w:tcW w:type="dxa" w:w="2160"/>
+          </w:tcPr>
+          <w:p/>
+          <w:p>
+            <w:r>
+              <w:t>8:17</w:t>
+            </w:r>
+          </w:p>
+        </w:tc>
+        <w:tc>
+          <w:tcPr>
+            <w:tcW w:type="dxa" w:w="6480"/>
+            <w:gridSpan w:val="3"/>
+          </w:tcPr>
+          <w:p/>
+          <w:p>
+            <w:r>
+              <w:t>Reserved</w:t>
+            </w:r>
+          </w:p>
+        </w:tc>
+      </w:tr>
+      <w:tr>
+        <w:tc>
+          <w:tcPr>
+            <w:tcW w:type="dxa" w:w="2160"/>
+          </w:tcPr>
+          <w:p>
+            <w:r>
+              <w:t>18:23</w:t>
+            </w:r>
+          </w:p>
+        </w:tc>
+        <w:tc>
+          <w:tcPr>
+            <w:tcW w:type="dxa" w:w="2160"/>
+          </w:tcPr>
+          <w:p>
+            <w:r>
+              <w:t>Outstanding_ackID</w:t>
+            </w:r>
+          </w:p>
+        </w:tc>
+        <w:tc>
+          <w:tcPr>
+            <w:tcW w:type="dxa" w:w="2160"/>
+          </w:tcPr>
+          <w:p>
+            <w:r>
+              <w:t>RapidIO Interconnect Specification Part 6: LP-Serial Physical Layer Specification</w:t>
+            </w:r>
+          </w:p>
+        </w:tc>
+        <w:tc>
+          <w:tcPr>
+            <w:tcW w:type="dxa" w:w="2160"/>
+          </w:tcPr>
+          <w:p>
+            <w:r>
+              <w:t>6.6.7 Port n Local ackID CSRs (Block Offsets 0x48, 68, ... , 228)</w:t>
+            </w:r>
+          </w:p>
+        </w:tc>
+      </w:tr>
+      <w:tr>
+        <w:tc>
+          <w:tcPr>
+            <w:tcW w:type="dxa" w:w="2160"/>
+          </w:tcPr>
+          <w:p/>
+          <w:p>
+            <w:r>
+              <w:t>24:18</w:t>
+            </w:r>
+          </w:p>
+        </w:tc>
+        <w:tc>
+          <w:tcPr>
+            <w:tcW w:type="dxa" w:w="6480"/>
+            <w:gridSpan w:val="3"/>
+          </w:tcPr>
+          <w:p/>
+          <w:p>
+            <w:r>
+              <w:t>Reserved</w:t>
+            </w:r>
+          </w:p>
+        </w:tc>
+      </w:tr>
+      <w:tr>
+        <w:tc>
+          <w:tcPr>
+            <w:tcW w:type="dxa" w:w="2160"/>
+          </w:tcPr>
+          <w:p>
+            <w:r>
               <w:t>19:23</w:t>
             </w:r>
           </w:p>
@@ -14416,7 +14936,74 @@
           <w:p/>
           <w:p>
             <w:r>
-              <w:t>24:26</w:t>
+              <w:t>24:25</w:t>
+            </w:r>
+          </w:p>
+        </w:tc>
+        <w:tc>
+          <w:tcPr>
+            <w:tcW w:type="dxa" w:w="6480"/>
+            <w:gridSpan w:val="3"/>
+          </w:tcPr>
+          <w:p/>
+          <w:p>
+            <w:r>
+              <w:t>Reserved</w:t>
+            </w:r>
+          </w:p>
+        </w:tc>
+      </w:tr>
+      <w:tr>
+        <w:tc>
+          <w:tcPr>
+            <w:tcW w:type="dxa" w:w="2160"/>
+          </w:tcPr>
+          <w:p>
+            <w:r>
+              <w:t>26:31</w:t>
+            </w:r>
+          </w:p>
+        </w:tc>
+        <w:tc>
+          <w:tcPr>
+            <w:tcW w:type="dxa" w:w="2160"/>
+          </w:tcPr>
+          <w:p>
+            <w:r>
+              <w:t>Outbound_ackID</w:t>
+            </w:r>
+          </w:p>
+        </w:tc>
+        <w:tc>
+          <w:tcPr>
+            <w:tcW w:type="dxa" w:w="2160"/>
+          </w:tcPr>
+          <w:p>
+            <w:r>
+              <w:t>RapidIO Interconnect Specification Part 6: LP-Serial Physical Layer Specification</w:t>
+            </w:r>
+          </w:p>
+        </w:tc>
+        <w:tc>
+          <w:tcPr>
+            <w:tcW w:type="dxa" w:w="2160"/>
+          </w:tcPr>
+          <w:p>
+            <w:r>
+              <w:t>6.6.7 Port n Local ackID CSRs (Block Offsets 0x48, 68, ... , 228)</w:t>
+            </w:r>
+          </w:p>
+        </w:tc>
+      </w:tr>
+      <w:tr>
+        <w:tc>
+          <w:tcPr>
+            <w:tcW w:type="dxa" w:w="2160"/>
+          </w:tcPr>
+          <w:p/>
+          <w:p>
+            <w:r>
+              <w:t>32:26</w:t>
             </w:r>
           </w:p>
         </w:tc>
@@ -16023,7 +16610,6 @@
           <w:tcPr>
             <w:tcW w:type="dxa" w:w="2160"/>
           </w:tcPr>
-          <w:p/>
           <w:p>
             <w:r>
               <w:t>28</w:t>
@@ -16032,13 +16618,31 @@
         </w:tc>
         <w:tc>
           <w:tcPr>
-            <w:tcW w:type="dxa" w:w="6480"/>
-            <w:gridSpan w:val="3"/>
-          </w:tcPr>
-          <w:p/>
-          <w:p>
-            <w:r>
-              <w:t>Reserved</w:t>
+            <w:tcW w:type="dxa" w:w="2160"/>
+          </w:tcPr>
+          <w:p>
+            <w:r>
+              <w:t>Port Unavailable</w:t>
+            </w:r>
+          </w:p>
+        </w:tc>
+        <w:tc>
+          <w:tcPr>
+            <w:tcW w:type="dxa" w:w="2160"/>
+          </w:tcPr>
+          <w:p>
+            <w:r>
+              <w:t>RapidIO Interconnect Specification Part 6: LP-Serial Physical Layer Specification</w:t>
+            </w:r>
+          </w:p>
+        </w:tc>
+        <w:tc>
+          <w:tcPr>
+            <w:tcW w:type="dxa" w:w="2160"/>
+          </w:tcPr>
+          <w:p>
+            <w:r>
+              <w:t>6.6.8 Port n Error and Status CSRs (Block Offset 0x58, 78, ... , 238)</w:t>
             </w:r>
           </w:p>
         </w:tc>
@@ -16202,7 +16806,7 @@
           </w:tcPr>
           <w:p>
             <w:r>
-              <w:t>Port Width</w:t>
+              <w:t>Port Width Support</w:t>
             </w:r>
           </w:p>
         </w:tc>

</xml_diff>

<commit_message>
REGISTER SUMMARY: Correct data streaming bit field names
The names of the data streaming bit fields manually entered for the Logical/
Transport Layer Error Enable CSR were incorrect.  They lacked 'error'
before 'enable'.  This was corrected in the revision 3.2, 4.0 and 4.1
manual register files.

Added the data streaming bit fields for the Logical/Transport Layer
Error Detect and Error Enable CSRs to the Revision 2.2. register summary.
</commit_message>
<xml_diff>
--- a/Standards/register_summary_2.2.docx
+++ b/Standards/register_summary_2.2.docx
@@ -27,7 +27,7 @@
         <w:t xml:space="preserve">.  Generated </w:t>
       </w:r>
       <w:r>
-        <w:t>2020-05-07 12:03:21</w:t>
+        <w:t>2020-05-14 15:31:21</w:t>
       </w:r>
     </w:p>
     <w:p>
@@ -10840,10 +10840,220 @@
           <w:tcPr>
             <w:tcW w:type="dxa" w:w="2160"/>
           </w:tcPr>
+          <w:p>
+            <w:r>
+              <w:t>10</w:t>
+            </w:r>
+          </w:p>
+        </w:tc>
+        <w:tc>
+          <w:tcPr>
+            <w:tcW w:type="dxa" w:w="2160"/>
+          </w:tcPr>
+          <w:p>
+            <w:r>
+              <w:t>Missing data streaming context</w:t>
+            </w:r>
+          </w:p>
+        </w:tc>
+        <w:tc>
+          <w:tcPr>
+            <w:tcW w:type="dxa" w:w="2160"/>
+          </w:tcPr>
+          <w:p>
+            <w:r>
+              <w:t>RapidIO Interconnect Specification Part 10: Data Streaming Logical Specification</w:t>
+            </w:r>
+          </w:p>
+        </w:tc>
+        <w:tc>
+          <w:tcPr>
+            <w:tcW w:type="dxa" w:w="2160"/>
+          </w:tcPr>
+          <w:p>
+            <w:r>
+              <w:t>5.4 Additions to Existing Registers (Block Offset 0x08)</w:t>
+            </w:r>
+          </w:p>
+        </w:tc>
+      </w:tr>
+      <w:tr>
+        <w:tc>
+          <w:tcPr>
+            <w:tcW w:type="dxa" w:w="2160"/>
+          </w:tcPr>
+          <w:p>
+            <w:r>
+              <w:t>11</w:t>
+            </w:r>
+          </w:p>
+        </w:tc>
+        <w:tc>
+          <w:tcPr>
+            <w:tcW w:type="dxa" w:w="2160"/>
+          </w:tcPr>
+          <w:p>
+            <w:r>
+              <w:t>Open existing data streaming context</w:t>
+            </w:r>
+          </w:p>
+        </w:tc>
+        <w:tc>
+          <w:tcPr>
+            <w:tcW w:type="dxa" w:w="2160"/>
+          </w:tcPr>
+          <w:p>
+            <w:r>
+              <w:t>RapidIO Interconnect Specification Part 10: Data Streaming Logical Specification</w:t>
+            </w:r>
+          </w:p>
+        </w:tc>
+        <w:tc>
+          <w:tcPr>
+            <w:tcW w:type="dxa" w:w="2160"/>
+          </w:tcPr>
+          <w:p>
+            <w:r>
+              <w:t>5.4 Additions to Existing Registers (Block Offset 0x08)</w:t>
+            </w:r>
+          </w:p>
+        </w:tc>
+      </w:tr>
+      <w:tr>
+        <w:tc>
+          <w:tcPr>
+            <w:tcW w:type="dxa" w:w="2160"/>
+          </w:tcPr>
+          <w:p>
+            <w:r>
+              <w:t>12</w:t>
+            </w:r>
+          </w:p>
+        </w:tc>
+        <w:tc>
+          <w:tcPr>
+            <w:tcW w:type="dxa" w:w="2160"/>
+          </w:tcPr>
+          <w:p>
+            <w:r>
+              <w:t>Long data streaming segment</w:t>
+            </w:r>
+          </w:p>
+        </w:tc>
+        <w:tc>
+          <w:tcPr>
+            <w:tcW w:type="dxa" w:w="2160"/>
+          </w:tcPr>
+          <w:p>
+            <w:r>
+              <w:t>RapidIO Interconnect Specification Part 10: Data Streaming Logical Specification</w:t>
+            </w:r>
+          </w:p>
+        </w:tc>
+        <w:tc>
+          <w:tcPr>
+            <w:tcW w:type="dxa" w:w="2160"/>
+          </w:tcPr>
+          <w:p>
+            <w:r>
+              <w:t>5.4 Additions to Existing Registers (Block Offset 0x08)</w:t>
+            </w:r>
+          </w:p>
+        </w:tc>
+      </w:tr>
+      <w:tr>
+        <w:tc>
+          <w:tcPr>
+            <w:tcW w:type="dxa" w:w="2160"/>
+          </w:tcPr>
+          <w:p>
+            <w:r>
+              <w:t>13</w:t>
+            </w:r>
+          </w:p>
+        </w:tc>
+        <w:tc>
+          <w:tcPr>
+            <w:tcW w:type="dxa" w:w="2160"/>
+          </w:tcPr>
+          <w:p>
+            <w:r>
+              <w:t>Short data streaming segment</w:t>
+            </w:r>
+          </w:p>
+        </w:tc>
+        <w:tc>
+          <w:tcPr>
+            <w:tcW w:type="dxa" w:w="2160"/>
+          </w:tcPr>
+          <w:p>
+            <w:r>
+              <w:t>RapidIO Interconnect Specification Part 10: Data Streaming Logical Specification</w:t>
+            </w:r>
+          </w:p>
+        </w:tc>
+        <w:tc>
+          <w:tcPr>
+            <w:tcW w:type="dxa" w:w="2160"/>
+          </w:tcPr>
+          <w:p>
+            <w:r>
+              <w:t>5.4 Additions to Existing Registers (Block Offset 0x08)</w:t>
+            </w:r>
+          </w:p>
+        </w:tc>
+      </w:tr>
+      <w:tr>
+        <w:tc>
+          <w:tcPr>
+            <w:tcW w:type="dxa" w:w="2160"/>
+          </w:tcPr>
+          <w:p>
+            <w:r>
+              <w:t>14</w:t>
+            </w:r>
+          </w:p>
+        </w:tc>
+        <w:tc>
+          <w:tcPr>
+            <w:tcW w:type="dxa" w:w="2160"/>
+          </w:tcPr>
+          <w:p>
+            <w:r>
+              <w:t>Data streaming PDU length error</w:t>
+            </w:r>
+          </w:p>
+        </w:tc>
+        <w:tc>
+          <w:tcPr>
+            <w:tcW w:type="dxa" w:w="2160"/>
+          </w:tcPr>
+          <w:p>
+            <w:r>
+              <w:t>RapidIO Interconnect Specification Part 10: Data Streaming Logical Specification</w:t>
+            </w:r>
+          </w:p>
+        </w:tc>
+        <w:tc>
+          <w:tcPr>
+            <w:tcW w:type="dxa" w:w="2160"/>
+          </w:tcPr>
+          <w:p>
+            <w:r>
+              <w:t>5.4 Additions to Existing Registers (Block Offset 0x08)</w:t>
+            </w:r>
+          </w:p>
+        </w:tc>
+      </w:tr>
+      <w:tr>
+        <w:tc>
+          <w:tcPr>
+            <w:tcW w:type="dxa" w:w="2160"/>
+          </w:tcPr>
           <w:p/>
           <w:p>
             <w:r>
-              <w:t>10:23</w:t>
+              <w:t>15:23</w:t>
             </w:r>
           </w:p>
         </w:tc>
@@ -11385,10 +11595,220 @@
           <w:tcPr>
             <w:tcW w:type="dxa" w:w="2160"/>
           </w:tcPr>
+          <w:p>
+            <w:r>
+              <w:t>10</w:t>
+            </w:r>
+          </w:p>
+        </w:tc>
+        <w:tc>
+          <w:tcPr>
+            <w:tcW w:type="dxa" w:w="2160"/>
+          </w:tcPr>
+          <w:p>
+            <w:r>
+              <w:t>Missing data streaming context error enable</w:t>
+            </w:r>
+          </w:p>
+        </w:tc>
+        <w:tc>
+          <w:tcPr>
+            <w:tcW w:type="dxa" w:w="2160"/>
+          </w:tcPr>
+          <w:p>
+            <w:r>
+              <w:t>RapidIO Interconnect Specification Part 10: Data Streaming Logical Specification</w:t>
+            </w:r>
+          </w:p>
+        </w:tc>
+        <w:tc>
+          <w:tcPr>
+            <w:tcW w:type="dxa" w:w="2160"/>
+          </w:tcPr>
+          <w:p>
+            <w:r>
+              <w:t>5.4 Additions to Existing Registers (Block Offset 0x0C)</w:t>
+            </w:r>
+          </w:p>
+        </w:tc>
+      </w:tr>
+      <w:tr>
+        <w:tc>
+          <w:tcPr>
+            <w:tcW w:type="dxa" w:w="2160"/>
+          </w:tcPr>
+          <w:p>
+            <w:r>
+              <w:t>11</w:t>
+            </w:r>
+          </w:p>
+        </w:tc>
+        <w:tc>
+          <w:tcPr>
+            <w:tcW w:type="dxa" w:w="2160"/>
+          </w:tcPr>
+          <w:p>
+            <w:r>
+              <w:t>Open existing data streaming context error enable</w:t>
+            </w:r>
+          </w:p>
+        </w:tc>
+        <w:tc>
+          <w:tcPr>
+            <w:tcW w:type="dxa" w:w="2160"/>
+          </w:tcPr>
+          <w:p>
+            <w:r>
+              <w:t>RapidIO Interconnect Specification Part 10: Data Streaming Logical Specification</w:t>
+            </w:r>
+          </w:p>
+        </w:tc>
+        <w:tc>
+          <w:tcPr>
+            <w:tcW w:type="dxa" w:w="2160"/>
+          </w:tcPr>
+          <w:p>
+            <w:r>
+              <w:t>5.4 Additions to Existing Registers (Block Offset 0x0C)</w:t>
+            </w:r>
+          </w:p>
+        </w:tc>
+      </w:tr>
+      <w:tr>
+        <w:tc>
+          <w:tcPr>
+            <w:tcW w:type="dxa" w:w="2160"/>
+          </w:tcPr>
+          <w:p>
+            <w:r>
+              <w:t>12</w:t>
+            </w:r>
+          </w:p>
+        </w:tc>
+        <w:tc>
+          <w:tcPr>
+            <w:tcW w:type="dxa" w:w="2160"/>
+          </w:tcPr>
+          <w:p>
+            <w:r>
+              <w:t>Long data streaming segment error enable</w:t>
+            </w:r>
+          </w:p>
+        </w:tc>
+        <w:tc>
+          <w:tcPr>
+            <w:tcW w:type="dxa" w:w="2160"/>
+          </w:tcPr>
+          <w:p>
+            <w:r>
+              <w:t>RapidIO Interconnect Specification Part 10: Data Streaming Logical Specification</w:t>
+            </w:r>
+          </w:p>
+        </w:tc>
+        <w:tc>
+          <w:tcPr>
+            <w:tcW w:type="dxa" w:w="2160"/>
+          </w:tcPr>
+          <w:p>
+            <w:r>
+              <w:t>5.4 Additions to Existing Registers (Block Offset 0x0C)</w:t>
+            </w:r>
+          </w:p>
+        </w:tc>
+      </w:tr>
+      <w:tr>
+        <w:tc>
+          <w:tcPr>
+            <w:tcW w:type="dxa" w:w="2160"/>
+          </w:tcPr>
+          <w:p>
+            <w:r>
+              <w:t>13</w:t>
+            </w:r>
+          </w:p>
+        </w:tc>
+        <w:tc>
+          <w:tcPr>
+            <w:tcW w:type="dxa" w:w="2160"/>
+          </w:tcPr>
+          <w:p>
+            <w:r>
+              <w:t>Short data streaming segment error enable</w:t>
+            </w:r>
+          </w:p>
+        </w:tc>
+        <w:tc>
+          <w:tcPr>
+            <w:tcW w:type="dxa" w:w="2160"/>
+          </w:tcPr>
+          <w:p>
+            <w:r>
+              <w:t>RapidIO Interconnect Specification Part 10: Data Streaming Logical Specification</w:t>
+            </w:r>
+          </w:p>
+        </w:tc>
+        <w:tc>
+          <w:tcPr>
+            <w:tcW w:type="dxa" w:w="2160"/>
+          </w:tcPr>
+          <w:p>
+            <w:r>
+              <w:t>5.4 Additions to Existing Registers (Block Offset 0x0C)</w:t>
+            </w:r>
+          </w:p>
+        </w:tc>
+      </w:tr>
+      <w:tr>
+        <w:tc>
+          <w:tcPr>
+            <w:tcW w:type="dxa" w:w="2160"/>
+          </w:tcPr>
+          <w:p>
+            <w:r>
+              <w:t>14</w:t>
+            </w:r>
+          </w:p>
+        </w:tc>
+        <w:tc>
+          <w:tcPr>
+            <w:tcW w:type="dxa" w:w="2160"/>
+          </w:tcPr>
+          <w:p>
+            <w:r>
+              <w:t>Data streaming PDU length error error enable</w:t>
+            </w:r>
+          </w:p>
+        </w:tc>
+        <w:tc>
+          <w:tcPr>
+            <w:tcW w:type="dxa" w:w="2160"/>
+          </w:tcPr>
+          <w:p>
+            <w:r>
+              <w:t>RapidIO Interconnect Specification Part 10: Data Streaming Logical Specification</w:t>
+            </w:r>
+          </w:p>
+        </w:tc>
+        <w:tc>
+          <w:tcPr>
+            <w:tcW w:type="dxa" w:w="2160"/>
+          </w:tcPr>
+          <w:p>
+            <w:r>
+              <w:t>5.4 Additions to Existing Registers (Block Offset 0x0C)</w:t>
+            </w:r>
+          </w:p>
+        </w:tc>
+      </w:tr>
+      <w:tr>
+        <w:tc>
+          <w:tcPr>
+            <w:tcW w:type="dxa" w:w="2160"/>
+          </w:tcPr>
           <w:p/>
           <w:p>
             <w:r>
-              <w:t>10:23</w:t>
+              <w:t>15:23</w:t>
             </w:r>
           </w:p>
         </w:tc>

</xml_diff>